<commit_message>
added fancy writing metrics
</commit_message>
<xml_diff>
--- a/docs/ТЗ_Общее.docx
+++ b/docs/ТЗ_Общее.docx
@@ -908,6 +908,7 @@
         <w:jc w:val="both"/>
         <w:rPr>
           <w:sz w:val="20"/>
+          <w:lang w:val="en-US"/>
         </w:rPr>
       </w:pPr>
     </w:p>
@@ -12194,7 +12195,71 @@
         <w:rPr>
           <w:sz w:val="24"/>
         </w:rPr>
-        <w:t>Комплекс вычисляет набор различных метрик для комплексной оценки качества регрессионных моделей:</w:t>
+        <w:t>В</w:t>
+      </w:r>
+      <w:r>
+        <w:rPr>
+          <w:sz w:val="24"/>
+        </w:rPr>
+        <w:t>ычисля</w:t>
+      </w:r>
+      <w:r>
+        <w:rPr>
+          <w:sz w:val="24"/>
+        </w:rPr>
+        <w:t>ется</w:t>
+      </w:r>
+      <w:r>
+        <w:rPr>
+          <w:sz w:val="24"/>
+        </w:rPr>
+        <w:t xml:space="preserve"> набор различных метрик для оценки качества регрессионных моделей</w:t>
+      </w:r>
+      <w:r>
+        <w:rPr>
+          <w:sz w:val="24"/>
+        </w:rPr>
+        <w:t xml:space="preserve">, а также набор </w:t>
+      </w:r>
+      <w:r>
+        <w:rPr>
+          <w:sz w:val="24"/>
+        </w:rPr>
+        <w:t>стандартных метрик качества классификации</w:t>
+      </w:r>
+      <w:r>
+        <w:rPr>
+          <w:sz w:val="24"/>
+        </w:rPr>
+        <w:t xml:space="preserve"> для оценки качества обнаруживания аномальных наблюдений.</w:t>
+      </w:r>
+    </w:p>
+    <w:p>
+      <w:pPr>
+        <w:pStyle w:val="ListParagraph"/>
+        <w:tabs>
+          <w:tab w:val="left" w:pos="883"/>
+        </w:tabs>
+        <w:spacing w:before="1" w:line="360" w:lineRule="auto"/>
+        <w:ind w:left="2552" w:firstLine="0"/>
+        <w:jc w:val="both"/>
+        <w:rPr>
+          <w:sz w:val="24"/>
+          <w:lang w:val="en-US"/>
+        </w:rPr>
+      </w:pPr>
+      <w:r>
+        <w:rPr>
+          <w:sz w:val="24"/>
+        </w:rPr>
+        <w:t>Метрики качества регрессии</w:t>
+      </w:r>
+      <w:r>
+        <w:rPr>
+          <w:sz w:val="24"/>
+          <w:lang w:val="en-US"/>
+        </w:rPr>
+        <w:t>:</w:t>
       </w:r>
     </w:p>
     <w:p>
@@ -12334,107 +12399,25 @@
         <w:rPr>
           <w:sz w:val="24"/>
         </w:rPr>
-        <w:t>В</w:t>
-      </w:r>
-      <w:r>
-        <w:rPr>
-          <w:sz w:val="24"/>
-        </w:rPr>
-        <w:t>ычисленные метрики сохраняются в структурированном формате в выходной</w:t>
-      </w:r>
-      <w:r>
-        <w:rPr>
-          <w:sz w:val="24"/>
-        </w:rPr>
-        <w:t xml:space="preserve"> </w:t>
-      </w:r>
-      <w:r>
-        <w:rPr>
-          <w:sz w:val="24"/>
-          <w:lang w:val="en-US"/>
-        </w:rPr>
-        <w:t>JSON</w:t>
-      </w:r>
-      <w:r>
-        <w:rPr>
-          <w:sz w:val="24"/>
-        </w:rPr>
-        <w:t xml:space="preserve"> файл.</w:t>
-      </w:r>
-      <w:r>
-        <w:rPr>
-          <w:sz w:val="24"/>
-        </w:rPr>
-        <w:t xml:space="preserve"> </w:t>
-      </w:r>
-      <w:r>
-        <w:rPr>
-          <w:sz w:val="24"/>
-        </w:rPr>
-        <w:t>Пример организации подобного файла приведен в Приложении 2.</w:t>
-      </w:r>
-    </w:p>
-    <w:p>
-      <w:pPr>
-        <w:pStyle w:val="ListParagraph"/>
-        <w:numPr>
-          <w:ilvl w:val="5"/>
-          <w:numId w:val="26"/>
-        </w:numPr>
-        <w:tabs>
-          <w:tab w:val="left" w:pos="883"/>
-        </w:tabs>
-        <w:spacing w:before="1" w:line="360" w:lineRule="auto"/>
-        <w:jc w:val="both"/>
-        <w:rPr>
-          <w:sz w:val="24"/>
-        </w:rPr>
-      </w:pPr>
-      <w:r>
-        <w:rPr>
-          <w:sz w:val="24"/>
-        </w:rPr>
-        <w:t>Расчет и сохранение метрик качества обнаружения аномальных наблюдений</w:t>
-      </w:r>
-    </w:p>
-    <w:p>
-      <w:pPr>
-        <w:pStyle w:val="ListParagraph"/>
-        <w:tabs>
-          <w:tab w:val="left" w:pos="883"/>
-        </w:tabs>
-        <w:spacing w:before="1" w:line="360" w:lineRule="auto"/>
-        <w:ind w:left="2552" w:firstLine="0"/>
-        <w:jc w:val="both"/>
-        <w:rPr>
-          <w:sz w:val="24"/>
-        </w:rPr>
-      </w:pPr>
-      <w:r>
-        <w:rPr>
-          <w:sz w:val="24"/>
-        </w:rPr>
-        <w:t>Комплекс позволяет оценивать эффективность различных методов обнаружения аномалий путем расчета стандартных метрик качества классификации. Эти метрики помогают количественно оценить способность алгоритма правильно идентифицировать аномальные наблюдения.</w:t>
-      </w:r>
-    </w:p>
-    <w:p>
-      <w:pPr>
-        <w:pStyle w:val="ListParagraph"/>
-        <w:tabs>
-          <w:tab w:val="left" w:pos="883"/>
-        </w:tabs>
-        <w:spacing w:before="1" w:line="360" w:lineRule="auto"/>
-        <w:ind w:left="2552" w:firstLine="0"/>
-        <w:jc w:val="both"/>
-        <w:rPr>
-          <w:sz w:val="24"/>
-        </w:rPr>
-      </w:pPr>
-      <w:r>
-        <w:rPr>
-          <w:sz w:val="24"/>
-        </w:rPr>
-        <w:t>Вычисляемые метрики качества обнаружения аномалий:</w:t>
+        <w:t>М</w:t>
+      </w:r>
+      <w:r>
+        <w:rPr>
+          <w:sz w:val="24"/>
+        </w:rPr>
+        <w:t>етрики качества обнаружения аномал</w:t>
+      </w:r>
+      <w:r>
+        <w:rPr>
+          <w:sz w:val="24"/>
+        </w:rPr>
+        <w:t>ьных наблюдений</w:t>
+      </w:r>
+      <w:r>
+        <w:rPr>
+          <w:sz w:val="24"/>
+        </w:rPr>
+        <w:t>:</w:t>
       </w:r>
     </w:p>
     <w:p>
@@ -12541,69 +12524,44 @@
         <w:rPr>
           <w:sz w:val="24"/>
         </w:rPr>
-        <w:t>Метрики качества обнаружения аномал</w:t>
-      </w:r>
-      <w:r>
-        <w:rPr>
-          <w:sz w:val="24"/>
-        </w:rPr>
-        <w:t>ьных наблюдений</w:t>
-      </w:r>
-      <w:r>
-        <w:rPr>
-          <w:sz w:val="24"/>
-        </w:rPr>
-        <w:t xml:space="preserve"> сохраняются в JSON-файл вместе с метриками качества регрессионных моделей. Для каждого метода обнаружения аномалий и каждого уровня шума сохраняются </w:t>
-      </w:r>
-      <w:r>
-        <w:rPr>
-          <w:sz w:val="24"/>
-        </w:rPr>
-        <w:lastRenderedPageBreak/>
-        <w:t>все рассчитанные</w:t>
-      </w:r>
-      <w:r>
-        <w:rPr>
-          <w:sz w:val="24"/>
-        </w:rPr>
-        <w:t xml:space="preserve"> </w:t>
-      </w:r>
-      <w:r>
-        <w:rPr>
-          <w:sz w:val="24"/>
-        </w:rPr>
-        <w:t>метрики.</w:t>
-      </w:r>
-      <w:r>
-        <w:rPr>
-          <w:sz w:val="24"/>
-        </w:rPr>
-        <w:t xml:space="preserve"> </w:t>
-      </w:r>
-      <w:r>
-        <w:rPr>
-          <w:sz w:val="24"/>
-        </w:rPr>
-        <w:t xml:space="preserve">Пример организации подобного файла приведён в Приложении </w:t>
-      </w:r>
-      <w:r>
-        <w:rPr>
-          <w:sz w:val="24"/>
-        </w:rPr>
-        <w:t>2</w:t>
-      </w:r>
-      <w:r>
-        <w:rPr>
-          <w:sz w:val="24"/>
-        </w:rPr>
-        <w:t>.</w:t>
+        <w:t>В</w:t>
+      </w:r>
+      <w:r>
+        <w:rPr>
+          <w:sz w:val="24"/>
+        </w:rPr>
+        <w:t>ычисленные метрики сохраняются в структурированном формате в выходной</w:t>
+      </w:r>
+      <w:r>
+        <w:rPr>
+          <w:sz w:val="24"/>
+        </w:rPr>
+        <w:t xml:space="preserve"> </w:t>
       </w:r>
       <w:r>
         <w:rPr>
           <w:sz w:val="24"/>
           <w:lang w:val="en-US"/>
         </w:rPr>
-        <w:t xml:space="preserve"> </w:t>
+        <w:t>JSON</w:t>
+      </w:r>
+      <w:r>
+        <w:rPr>
+          <w:sz w:val="24"/>
+        </w:rPr>
+        <w:t xml:space="preserve"> файл.</w:t>
+      </w:r>
+      <w:r>
+        <w:rPr>
+          <w:sz w:val="24"/>
+        </w:rPr>
+        <w:t xml:space="preserve"> </w:t>
+      </w:r>
+      <w:r>
+        <w:rPr>
+          <w:sz w:val="24"/>
+        </w:rPr>
+        <w:t>Пример организации подобного файла приведен в Приложении 2.</w:t>
       </w:r>
     </w:p>
     <w:p>
@@ -12765,7 +12723,11 @@
         <w:t>.</w:t>
       </w:r>
       <w:r>
-        <w:t xml:space="preserve"> Д</w:t>
+        <w:t xml:space="preserve"> </w:t>
+      </w:r>
+      <w:r>
+        <w:lastRenderedPageBreak/>
+        <w:t>Д</w:t>
       </w:r>
       <w:r>
         <w:t>анные не должны содержать дублирующихся строк. При обнаружении дублирования пользователю будет предложено удалить их.</w:t>
@@ -13457,7 +13419,6 @@
           <w:b w:val="0"/>
           <w:bCs w:val="0"/>
         </w:rPr>
-        <w:lastRenderedPageBreak/>
         <w:t>Требования к интерфейсу визуализации результатов</w:t>
       </w:r>
       <w:r>
@@ -13523,7 +13484,16 @@
           <w:bCs w:val="0"/>
           <w:lang w:val="en-RU"/>
         </w:rPr>
-        <w:t>егенду, идентифицирующую каждую серию данных на графике с указанием используемого метода обнаружения аномалий и типа распределения шума</w:t>
+        <w:t xml:space="preserve">егенду, идентифицирующую каждую серию данных на графике с </w:t>
+      </w:r>
+      <w:r>
+        <w:rPr>
+          <w:b w:val="0"/>
+          <w:bCs w:val="0"/>
+          <w:lang w:val="en-RU"/>
+        </w:rPr>
+        <w:lastRenderedPageBreak/>
+        <w:t>указанием используемого метода обнаружения аномалий и типа распределения шума</w:t>
       </w:r>
       <w:r>
         <w:rPr>
@@ -13761,7 +13731,7 @@
           <w:bCs w:val="0"/>
           <w:szCs w:val="22"/>
         </w:rPr>
-        <w:t xml:space="preserve">. </w:t>
+        <w:t>.</w:t>
       </w:r>
       <w:r>
         <w:rPr>
@@ -13769,7 +13739,7 @@
           <w:bCs w:val="0"/>
           <w:szCs w:val="22"/>
         </w:rPr>
-        <w:br/>
+        <w:t xml:space="preserve"> </w:t>
       </w:r>
       <w:r>
         <w:rPr>
@@ -13881,11 +13851,7 @@
         <w:t>. П</w:t>
       </w:r>
       <w:r>
-        <w:t xml:space="preserve">ри возникновении ошибок в процессе вычислений, программа должна </w:t>
-      </w:r>
-      <w:r>
-        <w:lastRenderedPageBreak/>
-        <w:t>обрабатывать эти ошибки и продолжать работу с оставшимися моделями</w:t>
+        <w:t>ри возникновении ошибок в процессе вычислений, программа должна обрабатывать эти ошибки и продолжать работу с оставшимися моделями</w:t>
       </w:r>
     </w:p>
     <w:p>
@@ -24051,11 +24017,53 @@
       <w:r>
         <w:rPr>
           <w:noProof/>
+          <w:lang w:eastAsia="ru-RU"/>
+        </w:rPr>
+        <w:drawing>
+          <wp:inline distT="0" distB="0" distL="0" distR="0" wp14:anchorId="6F434B40" wp14:editId="4AAD206D">
+            <wp:extent cx="5943600" cy="7010400"/>
+            <wp:effectExtent l="0" t="0" r="0" b="0"/>
+            <wp:docPr id="786542824" name="Picture 1"/>
+            <wp:cNvGraphicFramePr>
+              <a:graphicFrameLocks xmlns:a="http://schemas.openxmlformats.org/drawingml/2006/main" noChangeAspect="1"/>
+            </wp:cNvGraphicFramePr>
+            <a:graphic xmlns:a="http://schemas.openxmlformats.org/drawingml/2006/main">
+              <a:graphicData uri="http://schemas.openxmlformats.org/drawingml/2006/picture">
+                <pic:pic xmlns:pic="http://schemas.openxmlformats.org/drawingml/2006/picture">
+                  <pic:nvPicPr>
+                    <pic:cNvPr id="786542824" name=""/>
+                    <pic:cNvPicPr/>
+                  </pic:nvPicPr>
+                  <pic:blipFill>
+                    <a:blip r:embed="rId14"/>
+                    <a:stretch>
+                      <a:fillRect/>
+                    </a:stretch>
+                  </pic:blipFill>
+                  <pic:spPr>
+                    <a:xfrm>
+                      <a:off x="0" y="0"/>
+                      <a:ext cx="5943600" cy="7010400"/>
+                    </a:xfrm>
+                    <a:prstGeom prst="rect">
+                      <a:avLst/>
+                    </a:prstGeom>
+                  </pic:spPr>
+                </pic:pic>
+              </a:graphicData>
+            </a:graphic>
+          </wp:inline>
+        </w:drawing>
+      </w:r>
+    </w:p>
+    <w:p>
+      <w:pPr>
+        <w:rPr>
+          <w:noProof/>
           <w:sz w:val="24"/>
           <w:lang w:val="en-US" w:eastAsia="ru-RU"/>
         </w:rPr>
-        <w:t>{</w:t>
-      </w:r>
+      </w:pPr>
     </w:p>
     <w:p>
       <w:pPr>
@@ -24065,14 +24073,15 @@
           <w:lang w:val="en-US" w:eastAsia="ru-RU"/>
         </w:rPr>
       </w:pPr>
-      <w:r>
+    </w:p>
+    <w:p>
+      <w:pPr>
         <w:rPr>
           <w:noProof/>
           <w:sz w:val="24"/>
           <w:lang w:val="en-US" w:eastAsia="ru-RU"/>
         </w:rPr>
-        <w:t xml:space="preserve">    "results": [</w:t>
-      </w:r>
+      </w:pPr>
     </w:p>
     <w:p>
       <w:pPr>
@@ -24082,14 +24091,15 @@
           <w:lang w:val="en-US" w:eastAsia="ru-RU"/>
         </w:rPr>
       </w:pPr>
-      <w:r>
+    </w:p>
+    <w:p>
+      <w:pPr>
         <w:rPr>
           <w:noProof/>
           <w:sz w:val="24"/>
           <w:lang w:val="en-US" w:eastAsia="ru-RU"/>
         </w:rPr>
-        <w:t xml:space="preserve">        {</w:t>
-      </w:r>
+      </w:pPr>
     </w:p>
     <w:p>
       <w:pPr>
@@ -24099,14 +24109,15 @@
           <w:lang w:val="en-US" w:eastAsia="ru-RU"/>
         </w:rPr>
       </w:pPr>
-      <w:r>
+    </w:p>
+    <w:p>
+      <w:pPr>
         <w:rPr>
           <w:noProof/>
           <w:sz w:val="24"/>
           <w:lang w:val="en-US" w:eastAsia="ru-RU"/>
         </w:rPr>
-        <w:t xml:space="preserve">            "model": "LSM",</w:t>
-      </w:r>
+      </w:pPr>
     </w:p>
     <w:p>
       <w:pPr>
@@ -24116,761 +24127,23 @@
           <w:lang w:val="en-US" w:eastAsia="ru-RU"/>
         </w:rPr>
       </w:pPr>
-      <w:r>
+    </w:p>
+    <w:p>
+      <w:pPr>
         <w:rPr>
           <w:noProof/>
           <w:sz w:val="24"/>
           <w:lang w:val="en-US" w:eastAsia="ru-RU"/>
         </w:rPr>
-        <w:t xml:space="preserve">            "mlmodel": "None",</w:t>
-      </w:r>
-    </w:p>
-    <w:p>
-      <w:pPr>
-        <w:rPr>
-          <w:noProof/>
-          <w:sz w:val="24"/>
-          <w:lang w:val="en-US" w:eastAsia="ru-RU"/>
-        </w:rPr>
-      </w:pPr>
-      <w:r>
-        <w:rPr>
-          <w:noProof/>
-          <w:sz w:val="24"/>
-          <w:lang w:val="en-US" w:eastAsia="ru-RU"/>
-        </w:rPr>
-        <w:t xml:space="preserve">            "noise_type": "Normal",</w:t>
-      </w:r>
-    </w:p>
-    <w:p>
-      <w:pPr>
-        <w:rPr>
-          <w:noProof/>
-          <w:sz w:val="24"/>
-          <w:lang w:val="en-US" w:eastAsia="ru-RU"/>
-        </w:rPr>
-      </w:pPr>
-      <w:r>
-        <w:rPr>
-          <w:noProof/>
-          <w:sz w:val="24"/>
-          <w:lang w:val="en-US" w:eastAsia="ru-RU"/>
-        </w:rPr>
-        <w:t xml:space="preserve">            "noise_params": {</w:t>
-      </w:r>
-    </w:p>
-    <w:p>
-      <w:pPr>
-        <w:rPr>
-          <w:noProof/>
-          <w:sz w:val="24"/>
-          <w:lang w:val="en-US" w:eastAsia="ru-RU"/>
-        </w:rPr>
-      </w:pPr>
-      <w:r>
-        <w:rPr>
-          <w:noProof/>
-          <w:sz w:val="24"/>
-          <w:lang w:val="en-US" w:eastAsia="ru-RU"/>
-        </w:rPr>
-        <w:t xml:space="preserve">                "param1": 0.0,</w:t>
-      </w:r>
-    </w:p>
-    <w:p>
-      <w:pPr>
-        <w:rPr>
-          <w:noProof/>
-          <w:sz w:val="24"/>
-          <w:lang w:val="en-US" w:eastAsia="ru-RU"/>
-        </w:rPr>
-      </w:pPr>
-      <w:r>
-        <w:rPr>
-          <w:noProof/>
-          <w:sz w:val="24"/>
-          <w:lang w:val="en-US" w:eastAsia="ru-RU"/>
-        </w:rPr>
-        <w:t xml:space="preserve">                "param2": 1.0</w:t>
-      </w:r>
-    </w:p>
-    <w:p>
-      <w:pPr>
-        <w:rPr>
-          <w:noProof/>
-          <w:sz w:val="24"/>
-          <w:lang w:val="en-US" w:eastAsia="ru-RU"/>
-        </w:rPr>
-      </w:pPr>
-      <w:r>
-        <w:rPr>
-          <w:noProof/>
-          <w:sz w:val="24"/>
-          <w:lang w:val="en-US" w:eastAsia="ru-RU"/>
-        </w:rPr>
-        <w:t xml:space="preserve">            },</w:t>
-      </w:r>
-    </w:p>
-    <w:p>
-      <w:pPr>
-        <w:rPr>
-          <w:noProof/>
-          <w:sz w:val="24"/>
-          <w:lang w:val="en-US" w:eastAsia="ru-RU"/>
-        </w:rPr>
-      </w:pPr>
-      <w:r>
-        <w:rPr>
-          <w:noProof/>
-          <w:sz w:val="24"/>
-          <w:lang w:val="en-US" w:eastAsia="ru-RU"/>
-        </w:rPr>
-        <w:t xml:space="preserve">            "data_path": "sample.csv",</w:t>
-      </w:r>
-    </w:p>
-    <w:p>
-      <w:pPr>
-        <w:rPr>
-          <w:noProof/>
-          <w:sz w:val="24"/>
-          <w:lang w:val="en-US" w:eastAsia="ru-RU"/>
-        </w:rPr>
-      </w:pPr>
-      <w:r>
-        <w:rPr>
-          <w:noProof/>
-          <w:sz w:val="24"/>
-          <w:lang w:val="en-US" w:eastAsia="ru-RU"/>
-        </w:rPr>
-        <w:t xml:space="preserve">            "num_features": 3,</w:t>
-      </w:r>
-    </w:p>
-    <w:p>
-      <w:pPr>
-        <w:rPr>
-          <w:noProof/>
-          <w:sz w:val="24"/>
-          <w:lang w:val="en-US" w:eastAsia="ru-RU"/>
-        </w:rPr>
-      </w:pPr>
-      <w:r>
-        <w:rPr>
-          <w:noProof/>
-          <w:sz w:val="24"/>
-          <w:lang w:val="en-US" w:eastAsia="ru-RU"/>
-        </w:rPr>
-        <w:t xml:space="preserve">            "metrics_by_noise_level": [</w:t>
-      </w:r>
-    </w:p>
-    <w:p>
-      <w:pPr>
-        <w:rPr>
-          <w:noProof/>
-          <w:sz w:val="24"/>
-          <w:lang w:val="en-US" w:eastAsia="ru-RU"/>
-        </w:rPr>
-      </w:pPr>
-      <w:r>
-        <w:rPr>
-          <w:noProof/>
-          <w:sz w:val="24"/>
-          <w:lang w:val="en-US" w:eastAsia="ru-RU"/>
-        </w:rPr>
-        <w:t xml:space="preserve">                {</w:t>
-      </w:r>
-    </w:p>
-    <w:p>
-      <w:pPr>
-        <w:rPr>
-          <w:noProof/>
-          <w:sz w:val="24"/>
-          <w:lang w:val="en-US" w:eastAsia="ru-RU"/>
-        </w:rPr>
-      </w:pPr>
-      <w:r>
-        <w:rPr>
-          <w:noProof/>
-          <w:sz w:val="24"/>
-          <w:lang w:val="en-US" w:eastAsia="ru-RU"/>
-        </w:rPr>
-        <w:t xml:space="preserve">                    "noise_level": 0,</w:t>
-      </w:r>
-    </w:p>
-    <w:p>
-      <w:pPr>
-        <w:rPr>
-          <w:noProof/>
-          <w:sz w:val="24"/>
-          <w:lang w:val="en-US" w:eastAsia="ru-RU"/>
-        </w:rPr>
-      </w:pPr>
-      <w:r>
-        <w:rPr>
-          <w:noProof/>
-          <w:sz w:val="24"/>
-          <w:lang w:val="en-US" w:eastAsia="ru-RU"/>
-        </w:rPr>
-        <w:t xml:space="preserve">                    "metrics": {</w:t>
-      </w:r>
-    </w:p>
-    <w:p>
-      <w:pPr>
-        <w:rPr>
-          <w:noProof/>
-          <w:sz w:val="24"/>
-          <w:lang w:val="en-US" w:eastAsia="ru-RU"/>
-        </w:rPr>
-      </w:pPr>
-      <w:r>
-        <w:rPr>
-          <w:noProof/>
-          <w:sz w:val="24"/>
-          <w:lang w:val="en-US" w:eastAsia="ru-RU"/>
-        </w:rPr>
-        <w:t xml:space="preserve">                        </w:t>
-      </w:r>
-      <w:r>
-        <w:rPr>
-          <w:noProof/>
-          <w:sz w:val="24"/>
-          <w:lang w:val="en-US" w:eastAsia="ru-RU"/>
-        </w:rPr>
-        <w:t>…</w:t>
-      </w:r>
-    </w:p>
-    <w:p>
-      <w:pPr>
-        <w:rPr>
-          <w:noProof/>
-          <w:sz w:val="24"/>
-          <w:lang w:val="en-US" w:eastAsia="ru-RU"/>
-        </w:rPr>
-      </w:pPr>
-      <w:r>
-        <w:rPr>
-          <w:noProof/>
-          <w:sz w:val="24"/>
-          <w:lang w:val="en-US" w:eastAsia="ru-RU"/>
-        </w:rPr>
-        <w:t xml:space="preserve">                    },</w:t>
-      </w:r>
-    </w:p>
-    <w:p>
-      <w:pPr>
-        <w:rPr>
-          <w:noProof/>
-          <w:sz w:val="24"/>
-          <w:lang w:val="en-US" w:eastAsia="ru-RU"/>
-        </w:rPr>
-      </w:pPr>
-      <w:r>
-        <w:rPr>
-          <w:noProof/>
-          <w:sz w:val="24"/>
-          <w:lang w:val="en-US" w:eastAsia="ru-RU"/>
-        </w:rPr>
-        <w:t xml:space="preserve">                    "</w:t>
-      </w:r>
-      <w:r>
-        <w:rPr>
-          <w:noProof/>
-          <w:sz w:val="24"/>
-          <w:lang w:val="en-US" w:eastAsia="ru-RU"/>
-        </w:rPr>
-        <w:t>detection_</w:t>
-      </w:r>
-      <w:r>
-        <w:rPr>
-          <w:noProof/>
-          <w:sz w:val="24"/>
-          <w:lang w:val="en-US" w:eastAsia="ru-RU"/>
-        </w:rPr>
-        <w:t>metrics": {</w:t>
-      </w:r>
-    </w:p>
-    <w:p>
-      <w:pPr>
-        <w:ind w:left="720"/>
-        <w:rPr>
-          <w:noProof/>
-          <w:sz w:val="24"/>
-          <w:lang w:val="en-US" w:eastAsia="ru-RU"/>
-        </w:rPr>
-      </w:pPr>
-      <w:r>
-        <w:rPr>
-          <w:noProof/>
-          <w:sz w:val="24"/>
-          <w:lang w:val="en-US" w:eastAsia="ru-RU"/>
-        </w:rPr>
-        <w:t xml:space="preserve">            "</w:t>
-      </w:r>
-      <w:r>
-        <w:rPr>
-          <w:noProof/>
-          <w:sz w:val="24"/>
-          <w:lang w:val="en-US" w:eastAsia="ru-RU"/>
-        </w:rPr>
-        <w:t>f</w:t>
-      </w:r>
-      <w:r>
-        <w:rPr>
-          <w:noProof/>
-          <w:sz w:val="24"/>
-          <w:lang w:val="en-US" w:eastAsia="ru-RU"/>
-        </w:rPr>
-        <w:t>1_</w:t>
-      </w:r>
-      <w:r>
-        <w:rPr>
-          <w:noProof/>
-          <w:sz w:val="24"/>
-          <w:lang w:val="en-US" w:eastAsia="ru-RU"/>
-        </w:rPr>
-        <w:t>score</w:t>
-      </w:r>
-      <w:r>
-        <w:rPr>
-          <w:noProof/>
-          <w:sz w:val="24"/>
-          <w:lang w:val="en-US" w:eastAsia="ru-RU"/>
-        </w:rPr>
-        <w:t>" :</w:t>
-      </w:r>
-      <w:r>
-        <w:rPr>
-          <w:noProof/>
-          <w:sz w:val="24"/>
-          <w:lang w:val="en-US" w:eastAsia="ru-RU"/>
-        </w:rPr>
-        <w:t xml:space="preserve"> 0.0</w:t>
-      </w:r>
-      <w:r>
-        <w:rPr>
-          <w:noProof/>
-          <w:sz w:val="24"/>
-          <w:lang w:val="en-US" w:eastAsia="ru-RU"/>
-        </w:rPr>
-        <w:t>,</w:t>
-      </w:r>
-    </w:p>
-    <w:p>
-      <w:pPr>
-        <w:rPr>
-          <w:noProof/>
-          <w:sz w:val="24"/>
-          <w:lang w:val="en-US" w:eastAsia="ru-RU"/>
-        </w:rPr>
-      </w:pPr>
-      <w:r>
-        <w:rPr>
-          <w:noProof/>
-          <w:sz w:val="24"/>
-          <w:lang w:val="en-US" w:eastAsia="ru-RU"/>
-        </w:rPr>
-        <w:t xml:space="preserve">                </w:t>
-      </w:r>
-      <w:r>
-        <w:rPr>
-          <w:noProof/>
-          <w:sz w:val="24"/>
-          <w:lang w:val="en-US" w:eastAsia="ru-RU"/>
-        </w:rPr>
-        <w:tab/>
-      </w:r>
-      <w:r>
-        <w:rPr>
-          <w:noProof/>
-          <w:sz w:val="24"/>
-          <w:lang w:val="en-US" w:eastAsia="ru-RU"/>
-        </w:rPr>
-        <w:t>"precision" :</w:t>
-      </w:r>
-      <w:r>
-        <w:rPr>
-          <w:noProof/>
-          <w:sz w:val="24"/>
-          <w:lang w:val="en-US" w:eastAsia="ru-RU"/>
-        </w:rPr>
-        <w:t xml:space="preserve"> 0.0</w:t>
-      </w:r>
-      <w:r>
-        <w:rPr>
-          <w:noProof/>
-          <w:sz w:val="24"/>
-          <w:lang w:val="en-US" w:eastAsia="ru-RU"/>
-        </w:rPr>
-        <w:t>,</w:t>
-      </w:r>
-    </w:p>
-    <w:p>
-      <w:pPr>
-        <w:rPr>
-          <w:noProof/>
-          <w:sz w:val="24"/>
-          <w:lang w:val="en-US" w:eastAsia="ru-RU"/>
-        </w:rPr>
-      </w:pPr>
-      <w:r>
-        <w:rPr>
-          <w:noProof/>
-          <w:sz w:val="24"/>
-          <w:lang w:val="en-US" w:eastAsia="ru-RU"/>
-        </w:rPr>
-        <w:t xml:space="preserve">                </w:t>
-      </w:r>
-      <w:r>
-        <w:rPr>
-          <w:noProof/>
-          <w:sz w:val="24"/>
-          <w:lang w:val="en-US" w:eastAsia="ru-RU"/>
-        </w:rPr>
-        <w:tab/>
-      </w:r>
-      <w:r>
-        <w:rPr>
-          <w:noProof/>
-          <w:sz w:val="24"/>
-          <w:lang w:val="en-US" w:eastAsia="ru-RU"/>
-        </w:rPr>
-        <w:t>"recall" :</w:t>
-      </w:r>
-      <w:r>
-        <w:rPr>
-          <w:noProof/>
-          <w:sz w:val="24"/>
-          <w:lang w:val="en-US" w:eastAsia="ru-RU"/>
-        </w:rPr>
-        <w:t xml:space="preserve"> 0.0</w:t>
-      </w:r>
-      <w:r>
-        <w:rPr>
-          <w:noProof/>
-          <w:sz w:val="24"/>
-          <w:lang w:val="en-US" w:eastAsia="ru-RU"/>
-        </w:rPr>
-        <w:t>,</w:t>
-      </w:r>
-    </w:p>
-    <w:p>
-      <w:pPr>
-        <w:rPr>
-          <w:noProof/>
-          <w:sz w:val="24"/>
-          <w:lang w:val="en-US" w:eastAsia="ru-RU"/>
-        </w:rPr>
-      </w:pPr>
-      <w:r>
-        <w:rPr>
-          <w:noProof/>
-          <w:sz w:val="24"/>
-          <w:lang w:val="en-US" w:eastAsia="ru-RU"/>
-        </w:rPr>
-        <w:t xml:space="preserve">                    },</w:t>
-      </w:r>
-    </w:p>
-    <w:p>
-      <w:pPr>
-        <w:rPr>
-          <w:noProof/>
-          <w:sz w:val="24"/>
-          <w:lang w:val="en-US" w:eastAsia="ru-RU"/>
-        </w:rPr>
-      </w:pPr>
-      <w:r>
-        <w:rPr>
-          <w:noProof/>
-          <w:sz w:val="24"/>
-          <w:lang w:val="en-US" w:eastAsia="ru-RU"/>
-        </w:rPr>
-        <w:t xml:space="preserve">                    "num_experiments": 10</w:t>
-      </w:r>
-    </w:p>
-    <w:p>
-      <w:pPr>
-        <w:rPr>
-          <w:noProof/>
-          <w:sz w:val="24"/>
-          <w:lang w:val="en-US" w:eastAsia="ru-RU"/>
-        </w:rPr>
-      </w:pPr>
-      <w:r>
-        <w:rPr>
-          <w:noProof/>
-          <w:sz w:val="24"/>
-          <w:lang w:val="en-US" w:eastAsia="ru-RU"/>
-        </w:rPr>
-        <w:t xml:space="preserve">                },</w:t>
-      </w:r>
-    </w:p>
-    <w:p>
-      <w:pPr>
-        <w:rPr>
-          <w:noProof/>
-          <w:sz w:val="24"/>
-          <w:lang w:val="en-US" w:eastAsia="ru-RU"/>
-        </w:rPr>
-      </w:pPr>
-      <w:r>
-        <w:rPr>
-          <w:noProof/>
-          <w:sz w:val="24"/>
-          <w:lang w:val="en-US" w:eastAsia="ru-RU"/>
-        </w:rPr>
-        <w:t xml:space="preserve">                //...</w:t>
-      </w:r>
-    </w:p>
-    <w:p>
-      <w:pPr>
-        <w:rPr>
-          <w:noProof/>
-          <w:sz w:val="24"/>
-          <w:lang w:val="en-US" w:eastAsia="ru-RU"/>
-        </w:rPr>
-      </w:pPr>
-      <w:r>
-        <w:rPr>
-          <w:noProof/>
-          <w:sz w:val="24"/>
-          <w:lang w:val="en-US" w:eastAsia="ru-RU"/>
-        </w:rPr>
-        <w:t xml:space="preserve">            ]</w:t>
-      </w:r>
-    </w:p>
-    <w:p>
-      <w:pPr>
-        <w:rPr>
-          <w:noProof/>
-          <w:sz w:val="24"/>
-          <w:lang w:val="en-US" w:eastAsia="ru-RU"/>
-        </w:rPr>
-      </w:pPr>
-      <w:r>
-        <w:rPr>
-          <w:noProof/>
-          <w:sz w:val="24"/>
-          <w:lang w:val="en-US" w:eastAsia="ru-RU"/>
-        </w:rPr>
-        <w:t xml:space="preserve">        },</w:t>
-      </w:r>
-    </w:p>
-    <w:p>
-      <w:pPr>
-        <w:rPr>
-          <w:noProof/>
-          <w:sz w:val="24"/>
-          <w:lang w:eastAsia="ru-RU"/>
-        </w:rPr>
-      </w:pPr>
-      <w:r>
-        <w:rPr>
-          <w:noProof/>
-          <w:sz w:val="24"/>
-          <w:lang w:val="en-US" w:eastAsia="ru-RU"/>
-        </w:rPr>
-        <w:t xml:space="preserve">        </w:t>
-      </w:r>
-      <w:r>
-        <w:rPr>
-          <w:noProof/>
-          <w:sz w:val="24"/>
-          <w:lang w:eastAsia="ru-RU"/>
-        </w:rPr>
-        <w:t>//...</w:t>
-      </w:r>
-    </w:p>
-    <w:p>
-      <w:pPr>
-        <w:rPr>
-          <w:noProof/>
-          <w:sz w:val="24"/>
-          <w:lang w:val="en-US" w:eastAsia="ru-RU"/>
-        </w:rPr>
-      </w:pPr>
-      <w:r>
-        <w:rPr>
-          <w:noProof/>
-          <w:sz w:val="24"/>
-          <w:lang w:eastAsia="ru-RU"/>
-        </w:rPr>
-        <w:t xml:space="preserve">    </w:t>
-      </w:r>
-      <w:r>
-        <w:rPr>
-          <w:noProof/>
-          <w:sz w:val="24"/>
-          <w:lang w:val="en-US" w:eastAsia="ru-RU"/>
-        </w:rPr>
-        <w:t>]</w:t>
-      </w:r>
-    </w:p>
-    <w:p>
-      <w:pPr>
-        <w:rPr>
-          <w:noProof/>
-          <w:sz w:val="24"/>
-          <w:lang w:val="en-US" w:eastAsia="ru-RU"/>
-        </w:rPr>
-      </w:pPr>
-      <w:r>
-        <w:rPr>
-          <w:noProof/>
-          <w:sz w:val="24"/>
-          <w:lang w:val="en-US" w:eastAsia="ru-RU"/>
-        </w:rPr>
-        <w:t>}</w:t>
-      </w:r>
-    </w:p>
-    <w:p>
-      <w:pPr>
-        <w:rPr>
-          <w:noProof/>
-          <w:sz w:val="24"/>
-          <w:lang w:val="en-US" w:eastAsia="ru-RU"/>
-        </w:rPr>
-      </w:pPr>
-    </w:p>
-    <w:p>
-      <w:pPr>
-        <w:rPr>
-          <w:noProof/>
-          <w:sz w:val="24"/>
-          <w:lang w:val="en-US" w:eastAsia="ru-RU"/>
-        </w:rPr>
-      </w:pPr>
-    </w:p>
-    <w:p>
-      <w:pPr>
-        <w:rPr>
-          <w:noProof/>
-          <w:sz w:val="24"/>
-          <w:lang w:val="en-US" w:eastAsia="ru-RU"/>
-        </w:rPr>
-      </w:pPr>
-    </w:p>
-    <w:p>
-      <w:pPr>
-        <w:rPr>
-          <w:noProof/>
-          <w:sz w:val="24"/>
-          <w:lang w:val="en-US" w:eastAsia="ru-RU"/>
-        </w:rPr>
-      </w:pPr>
-    </w:p>
-    <w:p>
-      <w:pPr>
-        <w:rPr>
-          <w:noProof/>
-          <w:sz w:val="24"/>
-          <w:lang w:val="en-US" w:eastAsia="ru-RU"/>
-        </w:rPr>
-      </w:pPr>
-    </w:p>
-    <w:p>
-      <w:pPr>
-        <w:rPr>
-          <w:noProof/>
-          <w:sz w:val="24"/>
-          <w:lang w:val="en-US" w:eastAsia="ru-RU"/>
-        </w:rPr>
-      </w:pPr>
-    </w:p>
-    <w:p>
-      <w:pPr>
-        <w:rPr>
-          <w:noProof/>
-          <w:sz w:val="24"/>
-          <w:lang w:val="en-US" w:eastAsia="ru-RU"/>
-        </w:rPr>
-      </w:pPr>
-    </w:p>
-    <w:p>
-      <w:pPr>
-        <w:rPr>
-          <w:noProof/>
-          <w:sz w:val="24"/>
-          <w:lang w:val="en-US" w:eastAsia="ru-RU"/>
-        </w:rPr>
-      </w:pPr>
-    </w:p>
-    <w:p>
-      <w:pPr>
-        <w:rPr>
-          <w:noProof/>
-          <w:sz w:val="24"/>
-          <w:lang w:val="en-US" w:eastAsia="ru-RU"/>
-        </w:rPr>
-      </w:pPr>
-    </w:p>
-    <w:p>
-      <w:pPr>
-        <w:rPr>
-          <w:noProof/>
-          <w:sz w:val="24"/>
-          <w:lang w:val="en-US" w:eastAsia="ru-RU"/>
-        </w:rPr>
-      </w:pPr>
-    </w:p>
-    <w:p>
-      <w:pPr>
-        <w:rPr>
-          <w:noProof/>
-          <w:sz w:val="24"/>
-          <w:lang w:val="en-US" w:eastAsia="ru-RU"/>
-        </w:rPr>
-      </w:pPr>
-    </w:p>
-    <w:p>
-      <w:pPr>
-        <w:rPr>
-          <w:noProof/>
-          <w:sz w:val="24"/>
-          <w:lang w:val="en-US" w:eastAsia="ru-RU"/>
-        </w:rPr>
-      </w:pPr>
-    </w:p>
-    <w:p>
-      <w:pPr>
-        <w:rPr>
-          <w:noProof/>
-          <w:sz w:val="24"/>
-          <w:lang w:val="en-US" w:eastAsia="ru-RU"/>
-        </w:rPr>
-      </w:pPr>
-    </w:p>
-    <w:p>
-      <w:pPr>
-        <w:rPr>
-          <w:sz w:val="24"/>
-        </w:rPr>
-      </w:pPr>
-    </w:p>
-    <w:p>
-      <w:pPr>
-        <w:rPr>
-          <w:sz w:val="24"/>
-        </w:rPr>
-      </w:pPr>
-    </w:p>
-    <w:p>
-      <w:pPr>
-        <w:jc w:val="center"/>
-        <w:rPr>
-          <w:sz w:val="24"/>
-        </w:rPr>
-      </w:pPr>
-    </w:p>
-    <w:p>
-      <w:pPr>
-        <w:rPr>
-          <w:sz w:val="24"/>
-        </w:rPr>
-      </w:pPr>
-      <w:r>
-        <w:rPr>
-          <w:sz w:val="24"/>
-        </w:rPr>
-        <w:br w:type="page"/>
-      </w:r>
+      </w:pPr>
+    </w:p>
+    <w:p>
+      <w:pPr>
+        <w:rPr>
+          <w:sz w:val="24"/>
+          <w:lang w:val="en-US"/>
+        </w:rPr>
+      </w:pPr>
     </w:p>
     <w:p>
       <w:pPr>
@@ -28607,8 +27880,8 @@
       </w:pPr>
     </w:p>
     <w:sectPr>
-      <w:headerReference w:type="default" r:id="rId14"/>
-      <w:footerReference w:type="default" r:id="rId15"/>
+      <w:headerReference w:type="default" r:id="rId15"/>
+      <w:footerReference w:type="default" r:id="rId16"/>
       <w:pgSz w:w="11910" w:h="16840"/>
       <w:pgMar w:top="1120" w:right="380" w:bottom="280" w:left="1020" w:header="0" w:footer="0" w:gutter="0"/>
       <w:cols w:space="720"/>
@@ -36127,6 +35400,7 @@
   <w:style w:type="character" w:default="1" w:styleId="DefaultParagraphFont">
     <w:name w:val="Default Paragraph Font"/>
     <w:uiPriority w:val="1"/>
+    <w:semiHidden/>
     <w:unhideWhenUsed/>
   </w:style>
   <w:style w:type="table" w:default="1" w:styleId="TableNormal">

</xml_diff>